<commit_message>
more examples, documentation and standard tea programs
</commit_message>
<xml_diff>
--- a/docs/TAZ_BOOK/TAZ_BOOK_latex/sections/P.docx
+++ b/docs/TAZ_BOOK/TAZ_BOOK_latex/sections/P.docx
@@ -163,6 +163,7 @@
                       <w:sz w:val="20"/>
                     </w:rPr>
                   </w:pPr>
+                  <w:proofErr w:type="spellStart"/>
                   <w:r>
                     <w:rPr>
                       <w:rFonts w:ascii="Bookman Old Style" w:hAnsi="Bookman Old Style"/>
@@ -170,6 +171,7 @@
                     </w:rPr>
                     <w:t>Permutate</w:t>
                   </w:r>
+                  <w:proofErr w:type="spellEnd"/>
                 </w:p>
               </w:tc>
             </w:tr>
@@ -490,15 +492,87 @@
                             <w:b w:val="0"/>
                             <w:sz w:val="20"/>
                           </w:rPr>
-                          <w:t xml:space="preserve">Same as p: but using VALUE instead of AI. Also, if the second argument is also provided, it becomes the GLUE string used for joining the permutations generated when constructing the IO. The default or if GLUE isn’t specified, is the SINGLE SPACE CHARACTER. The last argument is expected to be a number LIMIT, to limit how many permutations to return at most. </w:t>
-                        </w:r>
-                        <w:r>
-                          <w:rPr>
-                            <w:rFonts w:ascii="Bookman Old Style" w:hAnsi="Bookman Old Style"/>
-                            <w:b w:val="0"/>
-                            <w:sz w:val="20"/>
-                          </w:rPr>
-                          <w:t>If LLIMIT is provided, then exactly restrict the output to between LLIMIT as lower limit and LIMIT as upper. If LLIMIT = LIMIT, return exactly LIMIT permutations if they can be generated.</w:t>
+                          <w:t xml:space="preserve">Same as p: but using VALUE instead of AI. </w:t>
+                        </w:r>
+                        <w:proofErr w:type="gramStart"/>
+                        <w:r>
+                          <w:rPr>
+                            <w:rFonts w:ascii="Bookman Old Style" w:hAnsi="Bookman Old Style"/>
+                            <w:b w:val="0"/>
+                            <w:sz w:val="20"/>
+                          </w:rPr>
+                          <w:t>Also</w:t>
+                        </w:r>
+                        <w:proofErr w:type="gramEnd"/>
+                        <w:r>
+                          <w:rPr>
+                            <w:rFonts w:ascii="Bookman Old Style" w:hAnsi="Bookman Old Style"/>
+                            <w:b w:val="0"/>
+                            <w:sz w:val="20"/>
+                          </w:rPr>
+                          <w:t xml:space="preserve">, if the second argument is also provided, it becomes the GLUE string used for joining the permutations generated when constructing the IO. The default or if GLUE </w:t>
+                        </w:r>
+                        <w:proofErr w:type="gramStart"/>
+                        <w:r>
+                          <w:rPr>
+                            <w:rFonts w:ascii="Bookman Old Style" w:hAnsi="Bookman Old Style"/>
+                            <w:b w:val="0"/>
+                            <w:sz w:val="20"/>
+                          </w:rPr>
+                          <w:t>isn’t</w:t>
+                        </w:r>
+                        <w:proofErr w:type="gramEnd"/>
+                        <w:r>
+                          <w:rPr>
+                            <w:rFonts w:ascii="Bookman Old Style" w:hAnsi="Bookman Old Style"/>
+                            <w:b w:val="0"/>
+                            <w:sz w:val="20"/>
+                          </w:rPr>
+                          <w:t xml:space="preserve"> specified, is the SINGLE SPACE CHARACTER. The last argument </w:t>
+                        </w:r>
+                        <w:proofErr w:type="gramStart"/>
+                        <w:r>
+                          <w:rPr>
+                            <w:rFonts w:ascii="Bookman Old Style" w:hAnsi="Bookman Old Style"/>
+                            <w:b w:val="0"/>
+                            <w:sz w:val="20"/>
+                          </w:rPr>
+                          <w:t>is expected</w:t>
+                        </w:r>
+                        <w:proofErr w:type="gramEnd"/>
+                        <w:r>
+                          <w:rPr>
+                            <w:rFonts w:ascii="Bookman Old Style" w:hAnsi="Bookman Old Style"/>
+                            <w:b w:val="0"/>
+                            <w:sz w:val="20"/>
+                          </w:rPr>
+                          <w:t xml:space="preserve"> to be a number LIMIT, to limit how many permutations to return at most. </w:t>
+                        </w:r>
+                        <w:r>
+                          <w:rPr>
+                            <w:rFonts w:ascii="Bookman Old Style" w:hAnsi="Bookman Old Style"/>
+                            <w:b w:val="0"/>
+                            <w:sz w:val="20"/>
+                          </w:rPr>
+                          <w:t xml:space="preserve">If LLIMIT </w:t>
+                        </w:r>
+                        <w:proofErr w:type="gramStart"/>
+                        <w:r>
+                          <w:rPr>
+                            <w:rFonts w:ascii="Bookman Old Style" w:hAnsi="Bookman Old Style"/>
+                            <w:b w:val="0"/>
+                            <w:sz w:val="20"/>
+                          </w:rPr>
+                          <w:t>is provided</w:t>
+                        </w:r>
+                        <w:proofErr w:type="gramEnd"/>
+                        <w:r>
+                          <w:rPr>
+                            <w:rFonts w:ascii="Bookman Old Style" w:hAnsi="Bookman Old Style"/>
+                            <w:b w:val="0"/>
+                            <w:sz w:val="20"/>
+                          </w:rPr>
+                          <w:t>, then exactly restrict the output to between LLIMIT as lower limit and LIMIT as upper. If LLIMIT = LIMIT, return exactly LIMIT permutations if they can be generated.</w:t>
                         </w:r>
                       </w:p>
                     </w:tc>
@@ -520,12 +594,21 @@
                             <w:sz w:val="20"/>
                           </w:rPr>
                         </w:pPr>
-                        <w:r>
-                          <w:rPr>
-                            <w:rFonts w:ascii="Bookman Old Style" w:hAnsi="Bookman Old Style"/>
-                            <w:sz w:val="20"/>
-                          </w:rPr>
-                          <w:t>p!:</w:t>
+                        <w:proofErr w:type="gramStart"/>
+                        <w:r>
+                          <w:rPr>
+                            <w:rFonts w:ascii="Bookman Old Style" w:hAnsi="Bookman Old Style"/>
+                            <w:sz w:val="20"/>
+                          </w:rPr>
+                          <w:t>p</w:t>
+                        </w:r>
+                        <w:proofErr w:type="gramEnd"/>
+                        <w:r>
+                          <w:rPr>
+                            <w:rFonts w:ascii="Bookman Old Style" w:hAnsi="Bookman Old Style"/>
+                            <w:sz w:val="20"/>
+                          </w:rPr>
+                          <w:t>!:</w:t>
                         </w:r>
                       </w:p>
                     </w:tc>
@@ -605,7 +688,14 @@
                             <w:rFonts w:ascii="Bookman Old Style" w:hAnsi="Bookman Old Style"/>
                             <w:sz w:val="20"/>
                           </w:rPr>
-                          <w:t>p!:SIZE:ALPHABET</w:t>
+                          <w:t>p!:SIZE:</w:t>
+                        </w:r>
+                        <w:r>
+                          <w:rPr>
+                            <w:rFonts w:ascii="Bookman Old Style" w:hAnsi="Bookman Old Style"/>
+                            <w:sz w:val="20"/>
+                          </w:rPr>
+                          <w:t>GLUE</w:t>
                         </w:r>
                       </w:p>
                       <w:p>
@@ -621,7 +711,28 @@
                             <w:rFonts w:ascii="Bookman Old Style" w:hAnsi="Bookman Old Style"/>
                             <w:sz w:val="20"/>
                           </w:rPr>
-                          <w:t>p!:SIZE:ALPHABET:GLUE</w:t>
+                          <w:t>p!:SIZE:</w:t>
+                        </w:r>
+                        <w:r>
+                          <w:rPr>
+                            <w:rFonts w:ascii="Bookman Old Style" w:hAnsi="Bookman Old Style"/>
+                            <w:sz w:val="20"/>
+                          </w:rPr>
+                          <w:t>GLUE</w:t>
+                        </w:r>
+                        <w:r>
+                          <w:rPr>
+                            <w:rFonts w:ascii="Bookman Old Style" w:hAnsi="Bookman Old Style"/>
+                            <w:sz w:val="20"/>
+                          </w:rPr>
+                          <w:t>:</w:t>
+                        </w:r>
+                        <w:r>
+                          <w:rPr>
+                            <w:rFonts w:ascii="Bookman Old Style" w:hAnsi="Bookman Old Style"/>
+                            <w:sz w:val="20"/>
+                          </w:rPr>
+                          <w:t>ALPHABET</w:t>
                         </w:r>
                       </w:p>
                     </w:tc>
@@ -654,7 +765,103 @@
                             <w:b w:val="0"/>
                             <w:sz w:val="20"/>
                           </w:rPr>
-                          <w:t>Return a random string of exactly SIZE characters. If the second parameter, the string ALPHABET, is provided, then use only the characters in the provided string for generating the random words, otherwise, will use the full Latin alphabet extended with the SINGLE SPACE CHAR. GLUE serves to join the generated strings if provided, otherwise is the default.</w:t>
+                          <w:t>Return a random string of exactly SIZE characters.</w:t>
+                        </w:r>
+                        <w:r>
+                          <w:rPr>
+                            <w:rFonts w:ascii="Bookman Old Style" w:hAnsi="Bookman Old Style"/>
+                            <w:b w:val="0"/>
+                            <w:sz w:val="20"/>
+                          </w:rPr>
+                          <w:t xml:space="preserve"> </w:t>
+                        </w:r>
+                        <w:r>
+                          <w:rPr>
+                            <w:rFonts w:ascii="Bookman Old Style" w:hAnsi="Bookman Old Style"/>
+                            <w:b w:val="0"/>
+                            <w:sz w:val="20"/>
+                          </w:rPr>
+                          <w:t xml:space="preserve"> </w:t>
+                        </w:r>
+                        <w:r>
+                          <w:rPr>
+                            <w:rFonts w:ascii="Bookman Old Style" w:hAnsi="Bookman Old Style"/>
+                            <w:b w:val="0"/>
+                            <w:sz w:val="20"/>
+                          </w:rPr>
+                          <w:t xml:space="preserve">GLUE serves to join the generated </w:t>
+                        </w:r>
+                        <w:r>
+                          <w:rPr>
+                            <w:rFonts w:ascii="Bookman Old Style" w:hAnsi="Bookman Old Style"/>
+                            <w:b w:val="0"/>
+                            <w:sz w:val="20"/>
+                          </w:rPr>
+                          <w:t>word-</w:t>
+                        </w:r>
+                        <w:r>
+                          <w:rPr>
+                            <w:rFonts w:ascii="Bookman Old Style" w:hAnsi="Bookman Old Style"/>
+                            <w:b w:val="0"/>
+                            <w:sz w:val="20"/>
+                          </w:rPr>
+                          <w:t>strings if provided, otherwise is the default</w:t>
+                        </w:r>
+                        <w:r>
+                          <w:rPr>
+                            <w:rFonts w:ascii="Bookman Old Style" w:hAnsi="Bookman Old Style"/>
+                            <w:b w:val="0"/>
+                            <w:sz w:val="20"/>
+                          </w:rPr>
+                          <w:t xml:space="preserve"> (</w:t>
+                        </w:r>
+                        <w:r>
+                          <w:rPr>
+                            <w:rFonts w:ascii="Bookman Old Style" w:hAnsi="Bookman Old Style"/>
+                            <w:b w:val="0"/>
+                            <w:sz w:val="20"/>
+                          </w:rPr>
+                          <w:t>SINGLE SPACE CHAR</w:t>
+                        </w:r>
+                        <w:r>
+                          <w:rPr>
+                            <w:rFonts w:ascii="Bookman Old Style" w:hAnsi="Bookman Old Style"/>
+                            <w:b w:val="0"/>
+                            <w:sz w:val="20"/>
+                          </w:rPr>
+                          <w:t>)</w:t>
+                        </w:r>
+                        <w:r>
+                          <w:rPr>
+                            <w:rFonts w:ascii="Bookman Old Style" w:hAnsi="Bookman Old Style"/>
+                            <w:b w:val="0"/>
+                            <w:sz w:val="20"/>
+                          </w:rPr>
+                          <w:t>.</w:t>
+                        </w:r>
+                        <w:r>
+                          <w:rPr>
+                            <w:rFonts w:ascii="Bookman Old Style" w:hAnsi="Bookman Old Style"/>
+                            <w:b w:val="0"/>
+                            <w:sz w:val="20"/>
+                          </w:rPr>
+                          <w:t xml:space="preserve"> If the </w:t>
+                        </w:r>
+                        <w:r>
+                          <w:rPr>
+                            <w:rFonts w:ascii="Bookman Old Style" w:hAnsi="Bookman Old Style"/>
+                            <w:b w:val="0"/>
+                            <w:sz w:val="20"/>
+                          </w:rPr>
+                          <w:t>third</w:t>
+                        </w:r>
+                        <w:r>
+                          <w:rPr>
+                            <w:rFonts w:ascii="Bookman Old Style" w:hAnsi="Bookman Old Style"/>
+                            <w:b w:val="0"/>
+                            <w:sz w:val="20"/>
+                          </w:rPr>
+                          <w:t xml:space="preserve"> parameter, the string ALPHABET, is provided, then use only the characters in the provided string for generating the random words, otherwise, will use the full Latin alphabet extended with the SINGLE SPACE CHAR. </w:t>
                         </w:r>
                       </w:p>
                     </w:tc>
@@ -688,8 +895,17 @@
                             <w:rFonts w:ascii="Bookman Old Style" w:hAnsi="Bookman Old Style"/>
                             <w:sz w:val="20"/>
                           </w:rPr>
-                          <w:t xml:space="preserve"> vVALUE</w:t>
-                        </w:r>
+                          <w:t xml:space="preserve"> </w:t>
+                        </w:r>
+                        <w:proofErr w:type="spellStart"/>
+                        <w:r>
+                          <w:rPr>
+                            <w:rFonts w:ascii="Bookman Old Style" w:hAnsi="Bookman Old Style"/>
+                            <w:sz w:val="20"/>
+                          </w:rPr>
+                          <w:t>vVALUE</w:t>
+                        </w:r>
+                        <w:proofErr w:type="spellEnd"/>
                       </w:p>
                       <w:p>
                         <w:pPr>
@@ -704,7 +920,15 @@
                             <w:rFonts w:ascii="Bookman Old Style" w:hAnsi="Bookman Old Style"/>
                             <w:sz w:val="20"/>
                           </w:rPr>
-                          <w:t>p*: v</w:t>
+                          <w:t xml:space="preserve">p*: </w:t>
+                        </w:r>
+                        <w:proofErr w:type="spellStart"/>
+                        <w:r>
+                          <w:rPr>
+                            <w:rFonts w:ascii="Bookman Old Style" w:hAnsi="Bookman Old Style"/>
+                            <w:sz w:val="20"/>
+                          </w:rPr>
+                          <w:t>v</w:t>
                         </w:r>
                         <w:r>
                           <w:rPr>
@@ -727,6 +951,7 @@
                           </w:rPr>
                           <w:t>vGLUE</w:t>
                         </w:r>
+                        <w:proofErr w:type="spellEnd"/>
                       </w:p>
                       <w:p>
                         <w:pPr>
@@ -741,7 +966,16 @@
                             <w:rFonts w:ascii="Bookman Old Style" w:hAnsi="Bookman Old Style"/>
                             <w:sz w:val="20"/>
                           </w:rPr>
-                          <w:t>p*: v</w:t>
+                          <w:lastRenderedPageBreak/>
+                          <w:t xml:space="preserve">p*: </w:t>
+                        </w:r>
+                        <w:proofErr w:type="spellStart"/>
+                        <w:r>
+                          <w:rPr>
+                            <w:rFonts w:ascii="Bookman Old Style" w:hAnsi="Bookman Old Style"/>
+                            <w:sz w:val="20"/>
+                          </w:rPr>
+                          <w:t>v</w:t>
                         </w:r>
                         <w:r>
                           <w:rPr>
@@ -792,6 +1026,7 @@
                           </w:rPr>
                           <w:t>:vLLIMIT</w:t>
                         </w:r>
+                        <w:proofErr w:type="spellEnd"/>
                       </w:p>
                     </w:tc>
                   </w:tr>
@@ -814,6 +1049,7 @@
                             <w:sz w:val="20"/>
                           </w:rPr>
                         </w:pPr>
+                        <w:proofErr w:type="spellStart"/>
                         <w:r>
                           <w:rPr>
                             <w:rFonts w:ascii="Bookman Old Style" w:hAnsi="Bookman Old Style"/>
@@ -823,6 +1059,7 @@
                           <w:lastRenderedPageBreak/>
                           <w:t>Permutates</w:t>
                         </w:r>
+                        <w:proofErr w:type="spellEnd"/>
                         <w:r>
                           <w:rPr>
                             <w:rFonts w:ascii="Bookman Old Style" w:hAnsi="Bookman Old Style"/>
@@ -837,7 +1074,25 @@
                             <w:b w:val="0"/>
                             <w:sz w:val="20"/>
                           </w:rPr>
-                          <w:t xml:space="preserve">Same as  p:VALUE:GLUE:LIMIT </w:t>
+                          <w:t xml:space="preserve">Same </w:t>
+                        </w:r>
+                        <w:proofErr w:type="gramStart"/>
+                        <w:r>
+                          <w:rPr>
+                            <w:rFonts w:ascii="Bookman Old Style" w:hAnsi="Bookman Old Style"/>
+                            <w:b w:val="0"/>
+                            <w:sz w:val="20"/>
+                          </w:rPr>
+                          <w:t>as  p:VALUE:GLUE:LIMIT</w:t>
+                        </w:r>
+                        <w:proofErr w:type="gramEnd"/>
+                        <w:r>
+                          <w:rPr>
+                            <w:rFonts w:ascii="Bookman Old Style" w:hAnsi="Bookman Old Style"/>
+                            <w:b w:val="0"/>
+                            <w:sz w:val="20"/>
+                          </w:rPr>
+                          <w:t xml:space="preserve"> </w:t>
                         </w:r>
                         <w:r>
                           <w:rPr>
@@ -901,7 +1156,16 @@
                             <w:b w:val="0"/>
                             <w:sz w:val="20"/>
                           </w:rPr>
-                          <w:t xml:space="preserve"> v</w:t>
+                          <w:t xml:space="preserve"> </w:t>
+                        </w:r>
+                        <w:proofErr w:type="spellStart"/>
+                        <w:r>
+                          <w:rPr>
+                            <w:rFonts w:ascii="Bookman Old Style" w:hAnsi="Bookman Old Style"/>
+                            <w:b w:val="0"/>
+                            <w:sz w:val="20"/>
+                          </w:rPr>
+                          <w:t>v</w:t>
                         </w:r>
                         <w:r>
                           <w:rPr>
@@ -911,6 +1175,7 @@
                           </w:rPr>
                           <w:t>VALUE</w:t>
                         </w:r>
+                        <w:proofErr w:type="spellEnd"/>
                         <w:r>
                           <w:rPr>
                             <w:rFonts w:ascii="Bookman Old Style" w:hAnsi="Bookman Old Style"/>
@@ -925,7 +1190,43 @@
                             <w:b w:val="0"/>
                             <w:sz w:val="20"/>
                           </w:rPr>
-                          <w:t>, vGLUE as glue, vLIMIT as limit. Only the first, parameter is mandatory.</w:t>
+                          <w:t xml:space="preserve">, </w:t>
+                        </w:r>
+                        <w:proofErr w:type="spellStart"/>
+                        <w:r>
+                          <w:rPr>
+                            <w:rFonts w:ascii="Bookman Old Style" w:hAnsi="Bookman Old Style"/>
+                            <w:b w:val="0"/>
+                            <w:sz w:val="20"/>
+                          </w:rPr>
+                          <w:t>vGLUE</w:t>
+                        </w:r>
+                        <w:proofErr w:type="spellEnd"/>
+                        <w:r>
+                          <w:rPr>
+                            <w:rFonts w:ascii="Bookman Old Style" w:hAnsi="Bookman Old Style"/>
+                            <w:b w:val="0"/>
+                            <w:sz w:val="20"/>
+                          </w:rPr>
+                          <w:t xml:space="preserve"> as glue, </w:t>
+                        </w:r>
+                        <w:proofErr w:type="spellStart"/>
+                        <w:r>
+                          <w:rPr>
+                            <w:rFonts w:ascii="Bookman Old Style" w:hAnsi="Bookman Old Style"/>
+                            <w:b w:val="0"/>
+                            <w:sz w:val="20"/>
+                          </w:rPr>
+                          <w:t>vLIMIT</w:t>
+                        </w:r>
+                        <w:proofErr w:type="spellEnd"/>
+                        <w:r>
+                          <w:rPr>
+                            <w:rFonts w:ascii="Bookman Old Style" w:hAnsi="Bookman Old Style"/>
+                            <w:b w:val="0"/>
+                            <w:sz w:val="20"/>
+                          </w:rPr>
+                          <w:t xml:space="preserve"> as limit. Only the first, parameter is mandatory.</w:t>
                         </w:r>
                       </w:p>
                     </w:tc>
@@ -973,8 +1274,17 @@
                             <w:rFonts w:ascii="Bookman Old Style" w:hAnsi="Bookman Old Style"/>
                             <w:sz w:val="20"/>
                           </w:rPr>
-                          <w:t xml:space="preserve"> vSIZE</w:t>
-                        </w:r>
+                          <w:t xml:space="preserve"> </w:t>
+                        </w:r>
+                        <w:proofErr w:type="spellStart"/>
+                        <w:r>
+                          <w:rPr>
+                            <w:rFonts w:ascii="Bookman Old Style" w:hAnsi="Bookman Old Style"/>
+                            <w:sz w:val="20"/>
+                          </w:rPr>
+                          <w:t>vSIZE</w:t>
+                        </w:r>
+                        <w:proofErr w:type="spellEnd"/>
                       </w:p>
                       <w:p>
                         <w:pPr>
@@ -1003,7 +1313,15 @@
                             <w:rFonts w:ascii="Bookman Old Style" w:hAnsi="Bookman Old Style"/>
                             <w:sz w:val="20"/>
                           </w:rPr>
-                          <w:t>: v</w:t>
+                          <w:t xml:space="preserve">: </w:t>
+                        </w:r>
+                        <w:proofErr w:type="spellStart"/>
+                        <w:r>
+                          <w:rPr>
+                            <w:rFonts w:ascii="Bookman Old Style" w:hAnsi="Bookman Old Style"/>
+                            <w:sz w:val="20"/>
+                          </w:rPr>
+                          <w:t>v</w:t>
                         </w:r>
                         <w:r>
                           <w:rPr>
@@ -1024,8 +1342,9 @@
                             <w:rFonts w:ascii="Bookman Old Style" w:hAnsi="Bookman Old Style"/>
                             <w:sz w:val="20"/>
                           </w:rPr>
-                          <w:t>vALPHABET</w:t>
-                        </w:r>
+                          <w:t>vGLUE</w:t>
+                        </w:r>
+                        <w:proofErr w:type="spellEnd"/>
                       </w:p>
                       <w:p>
                         <w:pPr>
@@ -1055,7 +1374,15 @@
                             <w:rFonts w:ascii="Bookman Old Style" w:hAnsi="Bookman Old Style"/>
                             <w:sz w:val="20"/>
                           </w:rPr>
-                          <w:t>: v</w:t>
+                          <w:t xml:space="preserve">: </w:t>
+                        </w:r>
+                        <w:proofErr w:type="spellStart"/>
+                        <w:r>
+                          <w:rPr>
+                            <w:rFonts w:ascii="Bookman Old Style" w:hAnsi="Bookman Old Style"/>
+                            <w:sz w:val="20"/>
+                          </w:rPr>
+                          <w:t>v</w:t>
                         </w:r>
                         <w:r>
                           <w:rPr>
@@ -1076,22 +1403,23 @@
                             <w:rFonts w:ascii="Bookman Old Style" w:hAnsi="Bookman Old Style"/>
                             <w:sz w:val="20"/>
                           </w:rPr>
+                          <w:t>vGLUE</w:t>
+                        </w:r>
+                        <w:r>
+                          <w:rPr>
+                            <w:rFonts w:ascii="Bookman Old Style" w:hAnsi="Bookman Old Style"/>
+                            <w:sz w:val="20"/>
+                          </w:rPr>
+                          <w:t>:</w:t>
+                        </w:r>
+                        <w:r>
+                          <w:rPr>
+                            <w:rFonts w:ascii="Bookman Old Style" w:hAnsi="Bookman Old Style"/>
+                            <w:sz w:val="20"/>
+                          </w:rPr>
                           <w:t>vALPHABET</w:t>
                         </w:r>
-                        <w:r>
-                          <w:rPr>
-                            <w:rFonts w:ascii="Bookman Old Style" w:hAnsi="Bookman Old Style"/>
-                            <w:sz w:val="20"/>
-                          </w:rPr>
-                          <w:t>:</w:t>
-                        </w:r>
-                        <w:r>
-                          <w:rPr>
-                            <w:rFonts w:ascii="Bookman Old Style" w:hAnsi="Bookman Old Style"/>
-                            <w:sz w:val="20"/>
-                          </w:rPr>
-                          <w:t>vGLUE</w:t>
-                        </w:r>
+                        <w:proofErr w:type="spellEnd"/>
                       </w:p>
                     </w:tc>
                   </w:tr>
@@ -1120,7 +1448,16 @@
                             <w:b w:val="0"/>
                             <w:sz w:val="20"/>
                           </w:rPr>
-                          <w:t xml:space="preserve">Same as </w:t>
+                          <w:t xml:space="preserve">Same </w:t>
+                        </w:r>
+                        <w:proofErr w:type="gramStart"/>
+                        <w:r>
+                          <w:rPr>
+                            <w:rFonts w:ascii="Bookman Old Style" w:hAnsi="Bookman Old Style"/>
+                            <w:b w:val="0"/>
+                            <w:sz w:val="20"/>
+                          </w:rPr>
+                          <w:t xml:space="preserve">as </w:t>
                         </w:r>
                         <w:r>
                           <w:rPr>
@@ -1135,7 +1472,48 @@
                             <w:b w:val="0"/>
                             <w:sz w:val="20"/>
                           </w:rPr>
-                          <w:t>p!:SIZE:ALPHABET:GLUE</w:t>
+                          <w:t>p</w:t>
+                        </w:r>
+                        <w:proofErr w:type="gramEnd"/>
+                        <w:r>
+                          <w:rPr>
+                            <w:rFonts w:ascii="Bookman Old Style" w:hAnsi="Bookman Old Style"/>
+                            <w:b w:val="0"/>
+                            <w:sz w:val="20"/>
+                          </w:rPr>
+                          <w:t>!:SIZE</w:t>
+                        </w:r>
+                        <w:r>
+                          <w:rPr>
+                            <w:rFonts w:ascii="Bookman Old Style" w:hAnsi="Bookman Old Style"/>
+                            <w:b w:val="0"/>
+                            <w:sz w:val="20"/>
+                          </w:rPr>
+                          <w:t>:GLUE</w:t>
+                        </w:r>
+                        <w:r>
+                          <w:rPr>
+                            <w:rFonts w:ascii="Bookman Old Style" w:hAnsi="Bookman Old Style"/>
+                            <w:b w:val="0"/>
+                            <w:sz w:val="20"/>
+                          </w:rPr>
+                          <w:t>:</w:t>
+                        </w:r>
+                        <w:r>
+                          <w:rPr>
+                            <w:rFonts w:ascii="Bookman Old Style" w:hAnsi="Bookman Old Style"/>
+                            <w:b w:val="0"/>
+                            <w:sz w:val="20"/>
+                          </w:rPr>
+                          <w:t>ALPHABET</w:t>
+                        </w:r>
+                        <w:r>
+                          <w:rPr>
+                            <w:rFonts w:ascii="Bookman Old Style" w:hAnsi="Bookman Old Style"/>
+                            <w:b w:val="0"/>
+                            <w:sz w:val="20"/>
+                          </w:rPr>
+                          <w:t xml:space="preserve"> </w:t>
                         </w:r>
                         <w:r>
                           <w:rPr>
@@ -1328,7 +1706,43 @@
                       <w:color w:val="0070C0"/>
                       <w:sz w:val="20"/>
                     </w:rPr>
-                    <w:t xml:space="preserve">I!:{abc} | v:vA | v:vGLUE:- | p*:vA:vGLUE </w:t>
+                    <w:t>I!:{</w:t>
+                  </w:r>
+                  <w:proofErr w:type="spellStart"/>
+                  <w:r>
+                    <w:rPr>
+                      <w:rFonts w:ascii="Bookman Old Style" w:hAnsi="Bookman Old Style"/>
+                      <w:color w:val="0070C0"/>
+                      <w:sz w:val="20"/>
+                    </w:rPr>
+                    <w:t>abc</w:t>
+                  </w:r>
+                  <w:proofErr w:type="spellEnd"/>
+                  <w:r>
+                    <w:rPr>
+                      <w:rFonts w:ascii="Bookman Old Style" w:hAnsi="Bookman Old Style"/>
+                      <w:color w:val="0070C0"/>
+                      <w:sz w:val="20"/>
+                    </w:rPr>
+                    <w:t>} | v:vA | v:vGLUE:- | p*:</w:t>
+                  </w:r>
+                  <w:proofErr w:type="spellStart"/>
+                  <w:r>
+                    <w:rPr>
+                      <w:rFonts w:ascii="Bookman Old Style" w:hAnsi="Bookman Old Style"/>
+                      <w:color w:val="0070C0"/>
+                      <w:sz w:val="20"/>
+                    </w:rPr>
+                    <w:t>vA:vGLUE</w:t>
+                  </w:r>
+                  <w:proofErr w:type="spellEnd"/>
+                  <w:r>
+                    <w:rPr>
+                      <w:rFonts w:ascii="Bookman Old Style" w:hAnsi="Bookman Old Style"/>
+                      <w:color w:val="0070C0"/>
+                      <w:sz w:val="20"/>
+                    </w:rPr>
+                    <w:t xml:space="preserve"> </w:t>
                   </w:r>
                 </w:p>
                 <w:p>
@@ -1348,34 +1762,140 @@
                       <w:color w:val="00B050"/>
                       <w:sz w:val="18"/>
                     </w:rPr>
-                    <w:t># (=”abc-acb-bac-bca-cab-cba”)</w:t>
-                  </w:r>
-                </w:p>
-                <w:p>
-                  <w:pPr>
-                    <w:framePr w:hSpace="180" w:wrap="around" w:vAnchor="text" w:hAnchor="text" w:y="1"/>
-                    <w:cnfStyle w:val="000000100000" w:firstRow="0" w:lastRow="0" w:firstColumn="0" w:lastColumn="0" w:oddVBand="0" w:evenVBand="0" w:oddHBand="1" w:evenHBand="0" w:firstRowFirstColumn="0" w:firstRowLastColumn="0" w:lastRowFirstColumn="0" w:lastRowLastColumn="0"/>
-                    <w:rPr>
-                      <w:rFonts w:ascii="Bookman Old Style" w:hAnsi="Bookman Old Style"/>
-                      <w:sz w:val="20"/>
-                    </w:rPr>
-                  </w:pPr>
-                </w:p>
-                <w:p>
-                  <w:pPr>
-                    <w:framePr w:hSpace="180" w:wrap="around" w:vAnchor="text" w:hAnchor="text" w:y="1"/>
-                    <w:cnfStyle w:val="000000100000" w:firstRow="0" w:lastRow="0" w:firstColumn="0" w:lastColumn="0" w:oddVBand="0" w:evenVBand="0" w:oddHBand="1" w:evenHBand="0" w:firstRowFirstColumn="0" w:firstRowLastColumn="0" w:lastRowFirstColumn="0" w:lastRowLastColumn="0"/>
-                    <w:rPr>
-                      <w:rFonts w:ascii="Bookman Old Style" w:hAnsi="Bookman Old Style"/>
-                      <w:sz w:val="20"/>
-                    </w:rPr>
-                  </w:pPr>
-                  <w:r>
-                    <w:rPr>
-                      <w:rFonts w:ascii="Bookman Old Style" w:hAnsi="Bookman Old Style"/>
-                      <w:sz w:val="20"/>
-                    </w:rPr>
-                    <w:t>Perhaps, it is important to stress that since mathematically it is known that a string of N characters has at most N! (N-factorial) possible permutations or rather anagrams, then, without enforcing a hard limit such as the default 100, it can become very expensive to run the p: command especially on large values. Thus, where necessary, ensure to specify the LIMIT parameter when invoking p: commands.</w:t>
+                    <w:t># (=”</w:t>
+                  </w:r>
+                  <w:proofErr w:type="spellStart"/>
+                  <w:r>
+                    <w:rPr>
+                      <w:rFonts w:ascii="Bookman Old Style" w:hAnsi="Bookman Old Style"/>
+                      <w:color w:val="00B050"/>
+                      <w:sz w:val="18"/>
+                    </w:rPr>
+                    <w:t>abc</w:t>
+                  </w:r>
+                  <w:proofErr w:type="spellEnd"/>
+                  <w:r>
+                    <w:rPr>
+                      <w:rFonts w:ascii="Bookman Old Style" w:hAnsi="Bookman Old Style"/>
+                      <w:color w:val="00B050"/>
+                      <w:sz w:val="18"/>
+                    </w:rPr>
+                    <w:t>-</w:t>
+                  </w:r>
+                  <w:proofErr w:type="spellStart"/>
+                  <w:r>
+                    <w:rPr>
+                      <w:rFonts w:ascii="Bookman Old Style" w:hAnsi="Bookman Old Style"/>
+                      <w:color w:val="00B050"/>
+                      <w:sz w:val="18"/>
+                    </w:rPr>
+                    <w:t>acb</w:t>
+                  </w:r>
+                  <w:proofErr w:type="spellEnd"/>
+                  <w:r>
+                    <w:rPr>
+                      <w:rFonts w:ascii="Bookman Old Style" w:hAnsi="Bookman Old Style"/>
+                      <w:color w:val="00B050"/>
+                      <w:sz w:val="18"/>
+                    </w:rPr>
+                    <w:t>-</w:t>
+                  </w:r>
+                  <w:proofErr w:type="spellStart"/>
+                  <w:r>
+                    <w:rPr>
+                      <w:rFonts w:ascii="Bookman Old Style" w:hAnsi="Bookman Old Style"/>
+                      <w:color w:val="00B050"/>
+                      <w:sz w:val="18"/>
+                    </w:rPr>
+                    <w:t>bac</w:t>
+                  </w:r>
+                  <w:proofErr w:type="spellEnd"/>
+                  <w:r>
+                    <w:rPr>
+                      <w:rFonts w:ascii="Bookman Old Style" w:hAnsi="Bookman Old Style"/>
+                      <w:color w:val="00B050"/>
+                      <w:sz w:val="18"/>
+                    </w:rPr>
+                    <w:t>-</w:t>
+                  </w:r>
+                  <w:proofErr w:type="spellStart"/>
+                  <w:r>
+                    <w:rPr>
+                      <w:rFonts w:ascii="Bookman Old Style" w:hAnsi="Bookman Old Style"/>
+                      <w:color w:val="00B050"/>
+                      <w:sz w:val="18"/>
+                    </w:rPr>
+                    <w:t>bca</w:t>
+                  </w:r>
+                  <w:proofErr w:type="spellEnd"/>
+                  <w:r>
+                    <w:rPr>
+                      <w:rFonts w:ascii="Bookman Old Style" w:hAnsi="Bookman Old Style"/>
+                      <w:color w:val="00B050"/>
+                      <w:sz w:val="18"/>
+                    </w:rPr>
+                    <w:t>-cab-</w:t>
+                  </w:r>
+                  <w:proofErr w:type="spellStart"/>
+                  <w:r>
+                    <w:rPr>
+                      <w:rFonts w:ascii="Bookman Old Style" w:hAnsi="Bookman Old Style"/>
+                      <w:color w:val="00B050"/>
+                      <w:sz w:val="18"/>
+                    </w:rPr>
+                    <w:t>cba</w:t>
+                  </w:r>
+                  <w:proofErr w:type="spellEnd"/>
+                  <w:r>
+                    <w:rPr>
+                      <w:rFonts w:ascii="Bookman Old Style" w:hAnsi="Bookman Old Style"/>
+                      <w:color w:val="00B050"/>
+                      <w:sz w:val="18"/>
+                    </w:rPr>
+                    <w:t>”)</w:t>
+                  </w:r>
+                </w:p>
+                <w:p>
+                  <w:pPr>
+                    <w:framePr w:hSpace="180" w:wrap="around" w:vAnchor="text" w:hAnchor="text" w:y="1"/>
+                    <w:cnfStyle w:val="000000100000" w:firstRow="0" w:lastRow="0" w:firstColumn="0" w:lastColumn="0" w:oddVBand="0" w:evenVBand="0" w:oddHBand="1" w:evenHBand="0" w:firstRowFirstColumn="0" w:firstRowLastColumn="0" w:lastRowFirstColumn="0" w:lastRowLastColumn="0"/>
+                    <w:rPr>
+                      <w:rFonts w:ascii="Bookman Old Style" w:hAnsi="Bookman Old Style"/>
+                      <w:sz w:val="20"/>
+                    </w:rPr>
+                  </w:pPr>
+                </w:p>
+                <w:p>
+                  <w:pPr>
+                    <w:framePr w:hSpace="180" w:wrap="around" w:vAnchor="text" w:hAnchor="text" w:y="1"/>
+                    <w:cnfStyle w:val="000000100000" w:firstRow="0" w:lastRow="0" w:firstColumn="0" w:lastColumn="0" w:oddVBand="0" w:evenVBand="0" w:oddHBand="1" w:evenHBand="0" w:firstRowFirstColumn="0" w:firstRowLastColumn="0" w:lastRowFirstColumn="0" w:lastRowLastColumn="0"/>
+                    <w:rPr>
+                      <w:rFonts w:ascii="Bookman Old Style" w:hAnsi="Bookman Old Style"/>
+                      <w:sz w:val="20"/>
+                    </w:rPr>
+                  </w:pPr>
+                  <w:r>
+                    <w:rPr>
+                      <w:rFonts w:ascii="Bookman Old Style" w:hAnsi="Bookman Old Style"/>
+                      <w:sz w:val="20"/>
+                    </w:rPr>
+                    <w:t xml:space="preserve">Perhaps, it is important to stress that since mathematically it </w:t>
+                  </w:r>
+                  <w:proofErr w:type="gramStart"/>
+                  <w:r>
+                    <w:rPr>
+                      <w:rFonts w:ascii="Bookman Old Style" w:hAnsi="Bookman Old Style"/>
+                      <w:sz w:val="20"/>
+                    </w:rPr>
+                    <w:t>is known</w:t>
+                  </w:r>
+                  <w:proofErr w:type="gramEnd"/>
+                  <w:r>
+                    <w:rPr>
+                      <w:rFonts w:ascii="Bookman Old Style" w:hAnsi="Bookman Old Style"/>
+                      <w:sz w:val="20"/>
+                    </w:rPr>
+                    <w:t xml:space="preserve"> that a string of N characters has at most N! (N-factorial) possible permutations or rather anagrams, then, without enforcing a hard limit such as the default 100, it can become very expensive to run the p: command especially on large values. Thus, where necessary, ensure to specify the LIMIT parameter when invoking p: commands.</w:t>
                   </w:r>
                 </w:p>
                 <w:p>
@@ -1417,8 +1937,18 @@
                       <w:b/>
                       <w:sz w:val="20"/>
                     </w:rPr>
-                    <w:t>a!:</w:t>
-                  </w:r>
+                    <w:t>a</w:t>
+                  </w:r>
+                  <w:proofErr w:type="gramStart"/>
+                  <w:r>
+                    <w:rPr>
+                      <w:rFonts w:ascii="Bookman Old Style" w:hAnsi="Bookman Old Style"/>
+                      <w:b/>
+                      <w:sz w:val="20"/>
+                    </w:rPr>
+                    <w:t>!:</w:t>
+                  </w:r>
+                  <w:proofErr w:type="gramEnd"/>
                   <w:r>
                     <w:rPr>
                       <w:rFonts w:ascii="Bookman Old Style" w:hAnsi="Bookman Old Style"/>
@@ -1516,20 +2046,102 @@
                                           </w:rPr>
                                           <w:t xml:space="preserve">EXPERIMENTS|&lt; 13:35:35 $&gt;* </w:t>
                                         </w:r>
+                                        <w:proofErr w:type="spellStart"/>
                                         <w:r>
                                           <w:rPr>
                                             <w:rFonts w:ascii="Courier New" w:hAnsi="Courier New" w:cs="Courier New"/>
                                             <w:sz w:val="18"/>
                                           </w:rPr>
-                                          <w:t>awk -e "BEGIN{do{n++; system(\"tttt -i abc -c a!:\")</w:t>
+                                          <w:t>awk</w:t>
+                                        </w:r>
+                                        <w:proofErr w:type="spellEnd"/>
+                                        <w:r>
+                                          <w:rPr>
+                                            <w:rFonts w:ascii="Courier New" w:hAnsi="Courier New" w:cs="Courier New"/>
+                                            <w:sz w:val="18"/>
+                                          </w:rPr>
+                                          <w:t xml:space="preserve"> -e "</w:t>
+                                        </w:r>
+                                        <w:proofErr w:type="gramStart"/>
+                                        <w:r>
+                                          <w:rPr>
+                                            <w:rFonts w:ascii="Courier New" w:hAnsi="Courier New" w:cs="Courier New"/>
+                                            <w:sz w:val="18"/>
+                                          </w:rPr>
+                                          <w:t>BEGIN{</w:t>
+                                        </w:r>
+                                        <w:proofErr w:type="gramEnd"/>
+                                        <w:r>
+                                          <w:rPr>
+                                            <w:rFonts w:ascii="Courier New" w:hAnsi="Courier New" w:cs="Courier New"/>
+                                            <w:sz w:val="18"/>
+                                          </w:rPr>
+                                          <w:t>do{n++; system(\"</w:t>
+                                        </w:r>
+                                        <w:proofErr w:type="spellStart"/>
+                                        <w:r>
+                                          <w:rPr>
+                                            <w:rFonts w:ascii="Courier New" w:hAnsi="Courier New" w:cs="Courier New"/>
+                                            <w:sz w:val="18"/>
+                                          </w:rPr>
+                                          <w:t>tttt</w:t>
+                                        </w:r>
+                                        <w:proofErr w:type="spellEnd"/>
+                                        <w:r>
+                                          <w:rPr>
+                                            <w:rFonts w:ascii="Courier New" w:hAnsi="Courier New" w:cs="Courier New"/>
+                                            <w:sz w:val="18"/>
+                                          </w:rPr>
+                                          <w:t xml:space="preserve"> -</w:t>
+                                        </w:r>
+                                        <w:proofErr w:type="spellStart"/>
+                                        <w:r>
+                                          <w:rPr>
+                                            <w:rFonts w:ascii="Courier New" w:hAnsi="Courier New" w:cs="Courier New"/>
+                                            <w:sz w:val="18"/>
+                                          </w:rPr>
+                                          <w:t>i</w:t>
+                                        </w:r>
+                                        <w:proofErr w:type="spellEnd"/>
+                                        <w:r>
+                                          <w:rPr>
+                                            <w:rFonts w:ascii="Courier New" w:hAnsi="Courier New" w:cs="Courier New"/>
+                                            <w:sz w:val="18"/>
+                                          </w:rPr>
+                                          <w:t xml:space="preserve"> </w:t>
+                                        </w:r>
+                                        <w:proofErr w:type="spellStart"/>
+                                        <w:r>
+                                          <w:rPr>
+                                            <w:rFonts w:ascii="Courier New" w:hAnsi="Courier New" w:cs="Courier New"/>
+                                            <w:sz w:val="18"/>
+                                          </w:rPr>
+                                          <w:t>abc</w:t>
+                                        </w:r>
+                                        <w:proofErr w:type="spellEnd"/>
+                                        <w:r>
+                                          <w:rPr>
+                                            <w:rFonts w:ascii="Courier New" w:hAnsi="Courier New" w:cs="Courier New"/>
+                                            <w:sz w:val="18"/>
+                                          </w:rPr>
+                                          <w:t xml:space="preserve"> -c a!:\")</w:t>
                                         </w:r>
                                         <w:r>
                                           <w:rPr>
                                             <w:rFonts w:ascii="Courier New" w:hAnsi="Courier New" w:cs="Courier New"/>
                                             <w:sz w:val="18"/>
                                           </w:rPr>
-                                          <w:t>;}while(n&lt;=100)}" | sort | uniq</w:t>
+                                          <w:t xml:space="preserve">;}while(n&lt;=100)}" | sort | </w:t>
                                         </w:r>
+                                        <w:proofErr w:type="spellStart"/>
+                                        <w:r>
+                                          <w:rPr>
+                                            <w:rFonts w:ascii="Courier New" w:hAnsi="Courier New" w:cs="Courier New"/>
+                                            <w:sz w:val="18"/>
+                                          </w:rPr>
+                                          <w:t>uniq</w:t>
+                                        </w:r>
+                                        <w:proofErr w:type="spellEnd"/>
                                       </w:p>
                                     </w:txbxContent>
                                   </wps:txbx>
@@ -1741,6 +2353,7 @@
                       <w:sz w:val="18"/>
                     </w:rPr>
                   </w:pPr>
+                  <w:proofErr w:type="spellStart"/>
                   <w:r>
                     <w:rPr>
                       <w:rFonts w:ascii="Bookman Old Style" w:hAnsi="Bookman Old Style"/>
@@ -1749,6 +2362,7 @@
                     </w:rPr>
                     <w:t>abc</w:t>
                   </w:r>
+                  <w:proofErr w:type="spellEnd"/>
                 </w:p>
                 <w:p>
                   <w:pPr>
@@ -1761,6 +2375,7 @@
                       <w:sz w:val="18"/>
                     </w:rPr>
                   </w:pPr>
+                  <w:proofErr w:type="spellStart"/>
                   <w:r>
                     <w:rPr>
                       <w:rFonts w:ascii="Bookman Old Style" w:hAnsi="Bookman Old Style"/>
@@ -1769,6 +2384,7 @@
                     </w:rPr>
                     <w:t>acb</w:t>
                   </w:r>
+                  <w:proofErr w:type="spellEnd"/>
                 </w:p>
                 <w:p>
                   <w:pPr>
@@ -1781,6 +2397,7 @@
                       <w:sz w:val="18"/>
                     </w:rPr>
                   </w:pPr>
+                  <w:proofErr w:type="spellStart"/>
                   <w:r>
                     <w:rPr>
                       <w:rFonts w:ascii="Bookman Old Style" w:hAnsi="Bookman Old Style"/>
@@ -1789,6 +2406,7 @@
                     </w:rPr>
                     <w:t>bac</w:t>
                   </w:r>
+                  <w:proofErr w:type="spellEnd"/>
                 </w:p>
                 <w:p>
                   <w:pPr>
@@ -1801,6 +2419,7 @@
                       <w:sz w:val="18"/>
                     </w:rPr>
                   </w:pPr>
+                  <w:proofErr w:type="spellStart"/>
                   <w:r>
                     <w:rPr>
                       <w:rFonts w:ascii="Bookman Old Style" w:hAnsi="Bookman Old Style"/>
@@ -1809,6 +2428,7 @@
                     </w:rPr>
                     <w:t>bca</w:t>
                   </w:r>
+                  <w:proofErr w:type="spellEnd"/>
                 </w:p>
                 <w:p>
                   <w:pPr>
@@ -1841,6 +2461,7 @@
                       <w:sz w:val="18"/>
                     </w:rPr>
                   </w:pPr>
+                  <w:proofErr w:type="spellStart"/>
                   <w:r>
                     <w:rPr>
                       <w:rFonts w:ascii="Bookman Old Style" w:hAnsi="Bookman Old Style"/>
@@ -1849,6 +2470,7 @@
                     </w:rPr>
                     <w:t>cba</w:t>
                   </w:r>
+                  <w:proofErr w:type="spellEnd"/>
                 </w:p>
                 <w:p>
                   <w:pPr>
@@ -1882,7 +2504,23 @@
                       <w:rFonts w:ascii="Bookman Old Style" w:hAnsi="Bookman Old Style"/>
                       <w:sz w:val="20"/>
                     </w:rPr>
-                    <w:t xml:space="preserve"> for the same input “abc”</w:t>
+                    <w:t xml:space="preserve"> for the same input “</w:t>
+                  </w:r>
+                  <w:proofErr w:type="spellStart"/>
+                  <w:r>
+                    <w:rPr>
+                      <w:rFonts w:ascii="Bookman Old Style" w:hAnsi="Bookman Old Style"/>
+                      <w:sz w:val="20"/>
+                    </w:rPr>
+                    <w:t>abc</w:t>
+                  </w:r>
+                  <w:proofErr w:type="spellEnd"/>
+                  <w:r>
+                    <w:rPr>
+                      <w:rFonts w:ascii="Bookman Old Style" w:hAnsi="Bookman Old Style"/>
+                      <w:sz w:val="20"/>
+                    </w:rPr>
+                    <w:t>”</w:t>
                   </w:r>
                   <w:r>
                     <w:rPr>
@@ -1891,6 +2529,7 @@
                     </w:rPr>
                     <w:t>, however, it merely leverages the minimalist TEA program “a</w:t>
                   </w:r>
+                  <w:proofErr w:type="gramStart"/>
                   <w:r>
                     <w:rPr>
                       <w:rFonts w:ascii="Bookman Old Style" w:hAnsi="Bookman Old Style"/>
@@ -1903,7 +2542,31 @@
                       <w:rFonts w:ascii="Bookman Old Style" w:hAnsi="Bookman Old Style"/>
                       <w:sz w:val="20"/>
                     </w:rPr>
-                    <w:t>:” and some clever use of the Awk programming language.</w:t>
+                    <w:t>:</w:t>
+                  </w:r>
+                  <w:proofErr w:type="gramEnd"/>
+                  <w:r>
+                    <w:rPr>
+                      <w:rFonts w:ascii="Bookman Old Style" w:hAnsi="Bookman Old Style"/>
+                      <w:sz w:val="20"/>
+                    </w:rPr>
+                    <w:t xml:space="preserve">” and some clever use of the </w:t>
+                  </w:r>
+                  <w:proofErr w:type="spellStart"/>
+                  <w:r>
+                    <w:rPr>
+                      <w:rFonts w:ascii="Bookman Old Style" w:hAnsi="Bookman Old Style"/>
+                      <w:sz w:val="20"/>
+                    </w:rPr>
+                    <w:t>Awk</w:t>
+                  </w:r>
+                  <w:proofErr w:type="spellEnd"/>
+                  <w:r>
+                    <w:rPr>
+                      <w:rFonts w:ascii="Bookman Old Style" w:hAnsi="Bookman Old Style"/>
+                      <w:sz w:val="20"/>
+                    </w:rPr>
+                    <w:t xml:space="preserve"> programming language.</w:t>
                   </w:r>
                 </w:p>
                 <w:p>
@@ -1946,14 +2609,40 @@
                       <w:b/>
                       <w:sz w:val="20"/>
                     </w:rPr>
-                    <w:t>P!:</w:t>
-                  </w:r>
-                  <w:r>
-                    <w:rPr>
-                      <w:rFonts w:ascii="Bookman Old Style" w:hAnsi="Bookman Old Style"/>
-                      <w:sz w:val="20"/>
-                    </w:rPr>
-                    <w:t xml:space="preserve"> command space is the only utility in TEA, with which one might elegantly generate random text. This is the equivalent of generating random numbers, for words. A utility many, if not most programming languages never provide a primitive solution for.</w:t>
+                    <w:t>P</w:t>
+                  </w:r>
+                  <w:proofErr w:type="gramStart"/>
+                  <w:r>
+                    <w:rPr>
+                      <w:rFonts w:ascii="Bookman Old Style" w:hAnsi="Bookman Old Style"/>
+                      <w:b/>
+                      <w:sz w:val="20"/>
+                    </w:rPr>
+                    <w:t>!:</w:t>
+                  </w:r>
+                  <w:proofErr w:type="gramEnd"/>
+                  <w:r>
+                    <w:rPr>
+                      <w:rFonts w:ascii="Bookman Old Style" w:hAnsi="Bookman Old Style"/>
+                      <w:sz w:val="20"/>
+                    </w:rPr>
+                    <w:t xml:space="preserve"> command space is the only utility in TEA, with which one might elegantly generate random text. This is the equivalent of generating random numbers, for words. A utility many, if not most programming languages never provide a primitive solution </w:t>
+                  </w:r>
+                  <w:proofErr w:type="gramStart"/>
+                  <w:r>
+                    <w:rPr>
+                      <w:rFonts w:ascii="Bookman Old Style" w:hAnsi="Bookman Old Style"/>
+                      <w:sz w:val="20"/>
+                    </w:rPr>
+                    <w:t>for</w:t>
+                  </w:r>
+                  <w:proofErr w:type="gramEnd"/>
+                  <w:r>
+                    <w:rPr>
+                      <w:rFonts w:ascii="Bookman Old Style" w:hAnsi="Bookman Old Style"/>
+                      <w:sz w:val="20"/>
+                    </w:rPr>
+                    <w:t>.</w:t>
                   </w:r>
                 </w:p>
                 <w:p>
@@ -2010,165 +2699,329 @@
                       <w:color w:val="0070C0"/>
                       <w:sz w:val="24"/>
                     </w:rPr>
-                    <w:t>P!:</w:t>
-                  </w:r>
-                </w:p>
-                <w:p>
-                  <w:pPr>
-                    <w:framePr w:hSpace="180" w:wrap="around" w:vAnchor="text" w:hAnchor="text" w:y="1"/>
-                    <w:shd w:val="clear" w:color="auto" w:fill="FFFFFF" w:themeFill="background1"/>
-                    <w:cnfStyle w:val="000000100000" w:firstRow="0" w:lastRow="0" w:firstColumn="0" w:lastColumn="0" w:oddVBand="0" w:evenVBand="0" w:oddHBand="1" w:evenHBand="0" w:firstRowFirstColumn="0" w:firstRowLastColumn="0" w:lastRowFirstColumn="0" w:lastRowLastColumn="0"/>
-                    <w:rPr>
-                      <w:rFonts w:ascii="Bookman Old Style" w:hAnsi="Bookman Old Style"/>
-                      <w:color w:val="00B050"/>
-                      <w:sz w:val="16"/>
-                    </w:rPr>
-                  </w:pPr>
-                  <w:r>
-                    <w:rPr>
-                      <w:rFonts w:ascii="Bookman Old Style" w:hAnsi="Bookman Old Style"/>
-                      <w:color w:val="00B050"/>
-                      <w:sz w:val="16"/>
-                    </w:rPr>
-                    <w:t># could return “fnudgzwhh ztnttwhehb iptkerl chwuljtiw”</w:t>
-                  </w:r>
-                </w:p>
-                <w:p>
-                  <w:pPr>
-                    <w:framePr w:hSpace="180" w:wrap="around" w:vAnchor="text" w:hAnchor="text" w:y="1"/>
-                    <w:cnfStyle w:val="000000100000" w:firstRow="0" w:lastRow="0" w:firstColumn="0" w:lastColumn="0" w:oddVBand="0" w:evenVBand="0" w:oddHBand="1" w:evenHBand="0" w:firstRowFirstColumn="0" w:firstRowLastColumn="0" w:lastRowFirstColumn="0" w:lastRowLastColumn="0"/>
-                    <w:rPr>
-                      <w:rFonts w:ascii="Bookman Old Style" w:hAnsi="Bookman Old Style"/>
-                      <w:sz w:val="20"/>
-                    </w:rPr>
-                  </w:pPr>
-                </w:p>
-                <w:p>
-                  <w:pPr>
-                    <w:framePr w:hSpace="180" w:wrap="around" w:vAnchor="text" w:hAnchor="text" w:y="1"/>
-                    <w:cnfStyle w:val="000000100000" w:firstRow="0" w:lastRow="0" w:firstColumn="0" w:lastColumn="0" w:oddVBand="0" w:evenVBand="0" w:oddHBand="1" w:evenHBand="0" w:firstRowFirstColumn="0" w:firstRowLastColumn="0" w:lastRowFirstColumn="0" w:lastRowLastColumn="0"/>
-                    <w:rPr>
-                      <w:rFonts w:ascii="Bookman Old Style" w:hAnsi="Bookman Old Style"/>
-                      <w:sz w:val="20"/>
-                    </w:rPr>
-                  </w:pPr>
-                  <w:r>
-                    <w:rPr>
-                      <w:rFonts w:ascii="Bookman Old Style" w:hAnsi="Bookman Old Style"/>
-                      <w:sz w:val="20"/>
-                    </w:rPr>
-                    <w:t>While, the following basic TEA program is guaranteed to generate useful random strings of exactly 10 characters:</w:t>
-                  </w:r>
-                </w:p>
-                <w:p>
-                  <w:pPr>
-                    <w:framePr w:hSpace="180" w:wrap="around" w:vAnchor="text" w:hAnchor="text" w:y="1"/>
-                    <w:cnfStyle w:val="000000100000" w:firstRow="0" w:lastRow="0" w:firstColumn="0" w:lastColumn="0" w:oddVBand="0" w:evenVBand="0" w:oddHBand="1" w:evenHBand="0" w:firstRowFirstColumn="0" w:firstRowLastColumn="0" w:lastRowFirstColumn="0" w:lastRowLastColumn="0"/>
-                    <w:rPr>
-                      <w:rFonts w:ascii="Bookman Old Style" w:hAnsi="Bookman Old Style"/>
-                      <w:sz w:val="20"/>
-                    </w:rPr>
-                  </w:pPr>
-                </w:p>
-                <w:p>
-                  <w:pPr>
-                    <w:framePr w:hSpace="180" w:wrap="around" w:vAnchor="text" w:hAnchor="text" w:y="1"/>
-                    <w:shd w:val="clear" w:color="auto" w:fill="FFFFFF" w:themeFill="background1"/>
-                    <w:cnfStyle w:val="000000100000" w:firstRow="0" w:lastRow="0" w:firstColumn="0" w:lastColumn="0" w:oddVBand="0" w:evenVBand="0" w:oddHBand="1" w:evenHBand="0" w:firstRowFirstColumn="0" w:firstRowLastColumn="0" w:lastRowFirstColumn="0" w:lastRowLastColumn="0"/>
+                    <w:t>P</w:t>
+                  </w:r>
+                  <w:proofErr w:type="gramStart"/>
+                  <w:r>
                     <w:rPr>
                       <w:rFonts w:ascii="Bookman Old Style" w:hAnsi="Bookman Old Style"/>
                       <w:color w:val="0070C0"/>
                       <w:sz w:val="24"/>
                     </w:rPr>
-                  </w:pPr>
-                  <w:r>
+                    <w:t>!:</w:t>
+                  </w:r>
+                  <w:proofErr w:type="gramEnd"/>
+                </w:p>
+                <w:p>
+                  <w:pPr>
+                    <w:framePr w:hSpace="180" w:wrap="around" w:vAnchor="text" w:hAnchor="text" w:y="1"/>
+                    <w:shd w:val="clear" w:color="auto" w:fill="FFFFFF" w:themeFill="background1"/>
+                    <w:cnfStyle w:val="000000100000" w:firstRow="0" w:lastRow="0" w:firstColumn="0" w:lastColumn="0" w:oddVBand="0" w:evenVBand="0" w:oddHBand="1" w:evenHBand="0" w:firstRowFirstColumn="0" w:firstRowLastColumn="0" w:lastRowFirstColumn="0" w:lastRowLastColumn="0"/>
+                    <w:rPr>
+                      <w:rFonts w:ascii="Bookman Old Style" w:hAnsi="Bookman Old Style"/>
+                      <w:color w:val="00B050"/>
+                      <w:sz w:val="16"/>
+                    </w:rPr>
+                  </w:pPr>
+                  <w:r>
+                    <w:rPr>
+                      <w:rFonts w:ascii="Bookman Old Style" w:hAnsi="Bookman Old Style"/>
+                      <w:color w:val="00B050"/>
+                      <w:sz w:val="16"/>
+                    </w:rPr>
+                    <w:t># could return “</w:t>
+                  </w:r>
+                  <w:proofErr w:type="spellStart"/>
+                  <w:r>
+                    <w:rPr>
+                      <w:rFonts w:ascii="Bookman Old Style" w:hAnsi="Bookman Old Style"/>
+                      <w:color w:val="00B050"/>
+                      <w:sz w:val="16"/>
+                    </w:rPr>
+                    <w:t>fnudgzwhh</w:t>
+                  </w:r>
+                  <w:proofErr w:type="spellEnd"/>
+                  <w:r>
+                    <w:rPr>
+                      <w:rFonts w:ascii="Bookman Old Style" w:hAnsi="Bookman Old Style"/>
+                      <w:color w:val="00B050"/>
+                      <w:sz w:val="16"/>
+                    </w:rPr>
+                    <w:t xml:space="preserve"> </w:t>
+                  </w:r>
+                  <w:proofErr w:type="spellStart"/>
+                  <w:r>
+                    <w:rPr>
+                      <w:rFonts w:ascii="Bookman Old Style" w:hAnsi="Bookman Old Style"/>
+                      <w:color w:val="00B050"/>
+                      <w:sz w:val="16"/>
+                    </w:rPr>
+                    <w:t>ztnttwhehb</w:t>
+                  </w:r>
+                  <w:proofErr w:type="spellEnd"/>
+                  <w:r>
+                    <w:rPr>
+                      <w:rFonts w:ascii="Bookman Old Style" w:hAnsi="Bookman Old Style"/>
+                      <w:color w:val="00B050"/>
+                      <w:sz w:val="16"/>
+                    </w:rPr>
+                    <w:t xml:space="preserve"> </w:t>
+                  </w:r>
+                  <w:proofErr w:type="spellStart"/>
+                  <w:r>
+                    <w:rPr>
+                      <w:rFonts w:ascii="Bookman Old Style" w:hAnsi="Bookman Old Style"/>
+                      <w:color w:val="00B050"/>
+                      <w:sz w:val="16"/>
+                    </w:rPr>
+                    <w:t>iptkerl</w:t>
+                  </w:r>
+                  <w:proofErr w:type="spellEnd"/>
+                  <w:r>
+                    <w:rPr>
+                      <w:rFonts w:ascii="Bookman Old Style" w:hAnsi="Bookman Old Style"/>
+                      <w:color w:val="00B050"/>
+                      <w:sz w:val="16"/>
+                    </w:rPr>
+                    <w:t xml:space="preserve"> </w:t>
+                  </w:r>
+                  <w:proofErr w:type="spellStart"/>
+                  <w:r>
+                    <w:rPr>
+                      <w:rFonts w:ascii="Bookman Old Style" w:hAnsi="Bookman Old Style"/>
+                      <w:color w:val="00B050"/>
+                      <w:sz w:val="16"/>
+                    </w:rPr>
+                    <w:t>chwuljtiw</w:t>
+                  </w:r>
+                  <w:proofErr w:type="spellEnd"/>
+                  <w:r>
+                    <w:rPr>
+                      <w:rFonts w:ascii="Bookman Old Style" w:hAnsi="Bookman Old Style"/>
+                      <w:color w:val="00B050"/>
+                      <w:sz w:val="16"/>
+                    </w:rPr>
+                    <w:t>”</w:t>
+                  </w:r>
+                </w:p>
+                <w:p>
+                  <w:pPr>
+                    <w:framePr w:hSpace="180" w:wrap="around" w:vAnchor="text" w:hAnchor="text" w:y="1"/>
+                    <w:cnfStyle w:val="000000100000" w:firstRow="0" w:lastRow="0" w:firstColumn="0" w:lastColumn="0" w:oddVBand="0" w:evenVBand="0" w:oddHBand="1" w:evenHBand="0" w:firstRowFirstColumn="0" w:firstRowLastColumn="0" w:lastRowFirstColumn="0" w:lastRowLastColumn="0"/>
+                    <w:rPr>
+                      <w:rFonts w:ascii="Bookman Old Style" w:hAnsi="Bookman Old Style"/>
+                      <w:sz w:val="20"/>
+                    </w:rPr>
+                  </w:pPr>
+                </w:p>
+                <w:p>
+                  <w:pPr>
+                    <w:framePr w:hSpace="180" w:wrap="around" w:vAnchor="text" w:hAnchor="text" w:y="1"/>
+                    <w:cnfStyle w:val="000000100000" w:firstRow="0" w:lastRow="0" w:firstColumn="0" w:lastColumn="0" w:oddVBand="0" w:evenVBand="0" w:oddHBand="1" w:evenHBand="0" w:firstRowFirstColumn="0" w:firstRowLastColumn="0" w:lastRowFirstColumn="0" w:lastRowLastColumn="0"/>
+                    <w:rPr>
+                      <w:rFonts w:ascii="Bookman Old Style" w:hAnsi="Bookman Old Style"/>
+                      <w:sz w:val="20"/>
+                    </w:rPr>
+                  </w:pPr>
+                  <w:r>
+                    <w:rPr>
+                      <w:rFonts w:ascii="Bookman Old Style" w:hAnsi="Bookman Old Style"/>
+                      <w:sz w:val="20"/>
+                    </w:rPr>
+                    <w:t>While, the following basic TEA program is guaranteed to generate useful random strings of exactly 10 characters:</w:t>
+                  </w:r>
+                </w:p>
+                <w:p>
+                  <w:pPr>
+                    <w:framePr w:hSpace="180" w:wrap="around" w:vAnchor="text" w:hAnchor="text" w:y="1"/>
+                    <w:cnfStyle w:val="000000100000" w:firstRow="0" w:lastRow="0" w:firstColumn="0" w:lastColumn="0" w:oddVBand="0" w:evenVBand="0" w:oddHBand="1" w:evenHBand="0" w:firstRowFirstColumn="0" w:firstRowLastColumn="0" w:lastRowFirstColumn="0" w:lastRowLastColumn="0"/>
+                    <w:rPr>
+                      <w:rFonts w:ascii="Bookman Old Style" w:hAnsi="Bookman Old Style"/>
+                      <w:sz w:val="20"/>
+                    </w:rPr>
+                  </w:pPr>
+                </w:p>
+                <w:p>
+                  <w:pPr>
+                    <w:framePr w:hSpace="180" w:wrap="around" w:vAnchor="text" w:hAnchor="text" w:y="1"/>
+                    <w:shd w:val="clear" w:color="auto" w:fill="FFFFFF" w:themeFill="background1"/>
+                    <w:cnfStyle w:val="000000100000" w:firstRow="0" w:lastRow="0" w:firstColumn="0" w:lastColumn="0" w:oddVBand="0" w:evenVBand="0" w:oddHBand="1" w:evenHBand="0" w:firstRowFirstColumn="0" w:firstRowLastColumn="0" w:lastRowFirstColumn="0" w:lastRowLastColumn="0"/>
                     <w:rPr>
                       <w:rFonts w:ascii="Bookman Old Style" w:hAnsi="Bookman Old Style"/>
                       <w:color w:val="0070C0"/>
                       <w:sz w:val="24"/>
                     </w:rPr>
-                    <w:t>P!:10</w:t>
-                  </w:r>
-                </w:p>
-                <w:p>
-                  <w:pPr>
-                    <w:framePr w:hSpace="180" w:wrap="around" w:vAnchor="text" w:hAnchor="text" w:y="1"/>
-                    <w:shd w:val="clear" w:color="auto" w:fill="FFFFFF" w:themeFill="background1"/>
-                    <w:cnfStyle w:val="000000100000" w:firstRow="0" w:lastRow="0" w:firstColumn="0" w:lastColumn="0" w:oddVBand="0" w:evenVBand="0" w:oddHBand="1" w:evenHBand="0" w:firstRowFirstColumn="0" w:firstRowLastColumn="0" w:lastRowFirstColumn="0" w:lastRowLastColumn="0"/>
-                    <w:rPr>
-                      <w:rFonts w:ascii="Bookman Old Style" w:hAnsi="Bookman Old Style"/>
-                      <w:color w:val="00B050"/>
-                      <w:sz w:val="16"/>
-                    </w:rPr>
-                  </w:pPr>
-                  <w:r>
-                    <w:rPr>
-                      <w:rFonts w:ascii="Bookman Old Style" w:hAnsi="Bookman Old Style"/>
-                      <w:color w:val="00B050"/>
-                      <w:sz w:val="16"/>
-                    </w:rPr>
-                    <w:t># could return “ssrmykqzyz”, “dfooctwrid”, “gdo yoqqlt”, etc</w:t>
-                  </w:r>
-                </w:p>
-                <w:p>
-                  <w:pPr>
-                    <w:framePr w:hSpace="180" w:wrap="around" w:vAnchor="text" w:hAnchor="text" w:y="1"/>
-                    <w:shd w:val="clear" w:color="auto" w:fill="FFFFFF" w:themeFill="background1"/>
-                    <w:cnfStyle w:val="000000100000" w:firstRow="0" w:lastRow="0" w:firstColumn="0" w:lastColumn="0" w:oddVBand="0" w:evenVBand="0" w:oddHBand="1" w:evenHBand="0" w:firstRowFirstColumn="0" w:firstRowLastColumn="0" w:lastRowFirstColumn="0" w:lastRowLastColumn="0"/>
-                    <w:rPr>
-                      <w:rFonts w:ascii="Bookman Old Style" w:hAnsi="Bookman Old Style"/>
-                      <w:color w:val="00B050"/>
-                      <w:sz w:val="16"/>
-                    </w:rPr>
-                  </w:pPr>
-                </w:p>
-                <w:p>
-                  <w:pPr>
-                    <w:framePr w:hSpace="180" w:wrap="around" w:vAnchor="text" w:hAnchor="text" w:y="1"/>
-                    <w:shd w:val="clear" w:color="auto" w:fill="FFFFFF" w:themeFill="background1"/>
-                    <w:cnfStyle w:val="000000100000" w:firstRow="0" w:lastRow="0" w:firstColumn="0" w:lastColumn="0" w:oddVBand="0" w:evenVBand="0" w:oddHBand="1" w:evenHBand="0" w:firstRowFirstColumn="0" w:firstRowLastColumn="0" w:lastRowFirstColumn="0" w:lastRowLastColumn="0"/>
-                    <w:rPr>
-                      <w:rFonts w:ascii="Bookman Old Style" w:hAnsi="Bookman Old Style"/>
-                      <w:sz w:val="20"/>
-                    </w:rPr>
-                  </w:pPr>
-                  <w:r>
-                    <w:rPr>
-                      <w:rFonts w:ascii="Bookman Old Style" w:hAnsi="Bookman Old Style"/>
-                      <w:sz w:val="20"/>
-                    </w:rPr>
-                    <w:t>Finally, an involved vault accessing example of p: is:</w:t>
-                  </w:r>
-                </w:p>
-                <w:p>
-                  <w:pPr>
-                    <w:framePr w:hSpace="180" w:wrap="around" w:vAnchor="text" w:hAnchor="text" w:y="1"/>
-                    <w:shd w:val="clear" w:color="auto" w:fill="FFFFFF" w:themeFill="background1"/>
-                    <w:cnfStyle w:val="000000100000" w:firstRow="0" w:lastRow="0" w:firstColumn="0" w:lastColumn="0" w:oddVBand="0" w:evenVBand="0" w:oddHBand="1" w:evenHBand="0" w:firstRowFirstColumn="0" w:firstRowLastColumn="0" w:lastRowFirstColumn="0" w:lastRowLastColumn="0"/>
-                    <w:rPr>
-                      <w:rFonts w:ascii="Bookman Old Style" w:hAnsi="Bookman Old Style"/>
-                      <w:color w:val="00B050"/>
-                      <w:sz w:val="16"/>
-                    </w:rPr>
-                  </w:pPr>
-                </w:p>
-                <w:p>
-                  <w:pPr>
-                    <w:framePr w:hSpace="180" w:wrap="around" w:vAnchor="text" w:hAnchor="text" w:y="1"/>
-                    <w:shd w:val="clear" w:color="auto" w:fill="FFFFFF" w:themeFill="background1"/>
-                    <w:cnfStyle w:val="000000100000" w:firstRow="0" w:lastRow="0" w:firstColumn="0" w:lastColumn="0" w:oddVBand="0" w:evenVBand="0" w:oddHBand="1" w:evenHBand="0" w:firstRowFirstColumn="0" w:firstRowLastColumn="0" w:lastRowFirstColumn="0" w:lastRowLastColumn="0"/>
+                  </w:pPr>
+                  <w:r>
                     <w:rPr>
                       <w:rFonts w:ascii="Bookman Old Style" w:hAnsi="Bookman Old Style"/>
                       <w:color w:val="0070C0"/>
                       <w:sz w:val="24"/>
                     </w:rPr>
-                  </w:pPr>
-                  <w:r>
+                    <w:t>P!:10</w:t>
+                  </w:r>
+                </w:p>
+                <w:p>
+                  <w:pPr>
+                    <w:framePr w:hSpace="180" w:wrap="around" w:vAnchor="text" w:hAnchor="text" w:y="1"/>
+                    <w:shd w:val="clear" w:color="auto" w:fill="FFFFFF" w:themeFill="background1"/>
+                    <w:cnfStyle w:val="000000100000" w:firstRow="0" w:lastRow="0" w:firstColumn="0" w:lastColumn="0" w:oddVBand="0" w:evenVBand="0" w:oddHBand="1" w:evenHBand="0" w:firstRowFirstColumn="0" w:firstRowLastColumn="0" w:lastRowFirstColumn="0" w:lastRowLastColumn="0"/>
+                    <w:rPr>
+                      <w:rFonts w:ascii="Bookman Old Style" w:hAnsi="Bookman Old Style"/>
+                      <w:color w:val="00B050"/>
+                      <w:sz w:val="16"/>
+                    </w:rPr>
+                  </w:pPr>
+                  <w:r>
+                    <w:rPr>
+                      <w:rFonts w:ascii="Bookman Old Style" w:hAnsi="Bookman Old Style"/>
+                      <w:color w:val="00B050"/>
+                      <w:sz w:val="16"/>
+                    </w:rPr>
+                    <w:t># could return “</w:t>
+                  </w:r>
+                  <w:proofErr w:type="spellStart"/>
+                  <w:r>
+                    <w:rPr>
+                      <w:rFonts w:ascii="Bookman Old Style" w:hAnsi="Bookman Old Style"/>
+                      <w:color w:val="00B050"/>
+                      <w:sz w:val="16"/>
+                    </w:rPr>
+                    <w:t>ssrmykqzyz</w:t>
+                  </w:r>
+                  <w:proofErr w:type="spellEnd"/>
+                  <w:r>
+                    <w:rPr>
+                      <w:rFonts w:ascii="Bookman Old Style" w:hAnsi="Bookman Old Style"/>
+                      <w:color w:val="00B050"/>
+                      <w:sz w:val="16"/>
+                    </w:rPr>
+                    <w:t>”, “</w:t>
+                  </w:r>
+                  <w:proofErr w:type="spellStart"/>
+                  <w:r>
+                    <w:rPr>
+                      <w:rFonts w:ascii="Bookman Old Style" w:hAnsi="Bookman Old Style"/>
+                      <w:color w:val="00B050"/>
+                      <w:sz w:val="16"/>
+                    </w:rPr>
+                    <w:t>dfooctwrid</w:t>
+                  </w:r>
+                  <w:proofErr w:type="spellEnd"/>
+                  <w:r>
+                    <w:rPr>
+                      <w:rFonts w:ascii="Bookman Old Style" w:hAnsi="Bookman Old Style"/>
+                      <w:color w:val="00B050"/>
+                      <w:sz w:val="16"/>
+                    </w:rPr>
+                    <w:t>”, “</w:t>
+                  </w:r>
+                  <w:proofErr w:type="spellStart"/>
+                  <w:r>
+                    <w:rPr>
+                      <w:rFonts w:ascii="Bookman Old Style" w:hAnsi="Bookman Old Style"/>
+                      <w:color w:val="00B050"/>
+                      <w:sz w:val="16"/>
+                    </w:rPr>
+                    <w:t>gdo</w:t>
+                  </w:r>
+                  <w:proofErr w:type="spellEnd"/>
+                  <w:r>
+                    <w:rPr>
+                      <w:rFonts w:ascii="Bookman Old Style" w:hAnsi="Bookman Old Style"/>
+                      <w:color w:val="00B050"/>
+                      <w:sz w:val="16"/>
+                    </w:rPr>
+                    <w:t xml:space="preserve"> </w:t>
+                  </w:r>
+                  <w:proofErr w:type="spellStart"/>
+                  <w:r>
+                    <w:rPr>
+                      <w:rFonts w:ascii="Bookman Old Style" w:hAnsi="Bookman Old Style"/>
+                      <w:color w:val="00B050"/>
+                      <w:sz w:val="16"/>
+                    </w:rPr>
+                    <w:t>yoqqlt</w:t>
+                  </w:r>
+                  <w:proofErr w:type="spellEnd"/>
+                  <w:r>
+                    <w:rPr>
+                      <w:rFonts w:ascii="Bookman Old Style" w:hAnsi="Bookman Old Style"/>
+                      <w:color w:val="00B050"/>
+                      <w:sz w:val="16"/>
+                    </w:rPr>
+                    <w:t xml:space="preserve">”, </w:t>
+                  </w:r>
+                  <w:proofErr w:type="spellStart"/>
+                  <w:r>
+                    <w:rPr>
+                      <w:rFonts w:ascii="Bookman Old Style" w:hAnsi="Bookman Old Style"/>
+                      <w:color w:val="00B050"/>
+                      <w:sz w:val="16"/>
+                    </w:rPr>
+                    <w:t>etc</w:t>
+                  </w:r>
+                  <w:proofErr w:type="spellEnd"/>
+                </w:p>
+                <w:p>
+                  <w:pPr>
+                    <w:framePr w:hSpace="180" w:wrap="around" w:vAnchor="text" w:hAnchor="text" w:y="1"/>
+                    <w:shd w:val="clear" w:color="auto" w:fill="FFFFFF" w:themeFill="background1"/>
+                    <w:cnfStyle w:val="000000100000" w:firstRow="0" w:lastRow="0" w:firstColumn="0" w:lastColumn="0" w:oddVBand="0" w:evenVBand="0" w:oddHBand="1" w:evenHBand="0" w:firstRowFirstColumn="0" w:firstRowLastColumn="0" w:lastRowFirstColumn="0" w:lastRowLastColumn="0"/>
+                    <w:rPr>
+                      <w:rFonts w:ascii="Bookman Old Style" w:hAnsi="Bookman Old Style"/>
+                      <w:color w:val="00B050"/>
+                      <w:sz w:val="16"/>
+                    </w:rPr>
+                  </w:pPr>
+                </w:p>
+                <w:p>
+                  <w:pPr>
+                    <w:framePr w:hSpace="180" w:wrap="around" w:vAnchor="text" w:hAnchor="text" w:y="1"/>
+                    <w:shd w:val="clear" w:color="auto" w:fill="FFFFFF" w:themeFill="background1"/>
+                    <w:cnfStyle w:val="000000100000" w:firstRow="0" w:lastRow="0" w:firstColumn="0" w:lastColumn="0" w:oddVBand="0" w:evenVBand="0" w:oddHBand="1" w:evenHBand="0" w:firstRowFirstColumn="0" w:firstRowLastColumn="0" w:lastRowFirstColumn="0" w:lastRowLastColumn="0"/>
+                    <w:rPr>
+                      <w:rFonts w:ascii="Bookman Old Style" w:hAnsi="Bookman Old Style"/>
+                      <w:sz w:val="20"/>
+                    </w:rPr>
+                  </w:pPr>
+                  <w:r>
+                    <w:rPr>
+                      <w:rFonts w:ascii="Bookman Old Style" w:hAnsi="Bookman Old Style"/>
+                      <w:sz w:val="20"/>
+                    </w:rPr>
+                    <w:t>Finally, an involved vault accessing example of p: is:</w:t>
+                  </w:r>
+                </w:p>
+                <w:p>
+                  <w:pPr>
+                    <w:framePr w:hSpace="180" w:wrap="around" w:vAnchor="text" w:hAnchor="text" w:y="1"/>
+                    <w:shd w:val="clear" w:color="auto" w:fill="FFFFFF" w:themeFill="background1"/>
+                    <w:cnfStyle w:val="000000100000" w:firstRow="0" w:lastRow="0" w:firstColumn="0" w:lastColumn="0" w:oddVBand="0" w:evenVBand="0" w:oddHBand="1" w:evenHBand="0" w:firstRowFirstColumn="0" w:firstRowLastColumn="0" w:lastRowFirstColumn="0" w:lastRowLastColumn="0"/>
+                    <w:rPr>
+                      <w:rFonts w:ascii="Bookman Old Style" w:hAnsi="Bookman Old Style"/>
+                      <w:color w:val="00B050"/>
+                      <w:sz w:val="16"/>
+                    </w:rPr>
+                  </w:pPr>
+                </w:p>
+                <w:p>
+                  <w:pPr>
+                    <w:framePr w:hSpace="180" w:wrap="around" w:vAnchor="text" w:hAnchor="text" w:y="1"/>
+                    <w:shd w:val="clear" w:color="auto" w:fill="FFFFFF" w:themeFill="background1"/>
+                    <w:cnfStyle w:val="000000100000" w:firstRow="0" w:lastRow="0" w:firstColumn="0" w:lastColumn="0" w:oddVBand="0" w:evenVBand="0" w:oddHBand="1" w:evenHBand="0" w:firstRowFirstColumn="0" w:firstRowLastColumn="0" w:lastRowFirstColumn="0" w:lastRowLastColumn="0"/>
                     <w:rPr>
                       <w:rFonts w:ascii="Bookman Old Style" w:hAnsi="Bookman Old Style"/>
                       <w:color w:val="0070C0"/>
                       <w:sz w:val="24"/>
                     </w:rPr>
+                  </w:pPr>
+                  <w:r>
+                    <w:rPr>
+                      <w:rFonts w:ascii="Bookman Old Style" w:hAnsi="Bookman Old Style"/>
+                      <w:color w:val="0070C0"/>
+                      <w:sz w:val="24"/>
+                    </w:rPr>
                     <w:t>v:vSIZE:</w:t>
                   </w:r>
                   <w:r>
@@ -2217,8 +3070,52 @@
                       <w:color w:val="0070C0"/>
                       <w:sz w:val="24"/>
                     </w:rPr>
-                    <w:t>|p*!:vSIZE:vALPH:vGLUE</w:t>
-                  </w:r>
+                    <w:t>|p*!:</w:t>
+                  </w:r>
+                  <w:proofErr w:type="spellStart"/>
+                  <w:r>
+                    <w:rPr>
+                      <w:rFonts w:ascii="Bookman Old Style" w:hAnsi="Bookman Old Style"/>
+                      <w:color w:val="0070C0"/>
+                      <w:sz w:val="24"/>
+                    </w:rPr>
+                    <w:t>vSIZE</w:t>
+                  </w:r>
+                  <w:proofErr w:type="spellEnd"/>
+                  <w:r>
+                    <w:rPr>
+                      <w:rFonts w:ascii="Bookman Old Style" w:hAnsi="Bookman Old Style"/>
+                      <w:color w:val="0070C0"/>
+                      <w:sz w:val="24"/>
+                    </w:rPr>
+                    <w:t>:</w:t>
+                  </w:r>
+                  <w:r>
+                    <w:rPr>
+                      <w:rFonts w:ascii="Bookman Old Style" w:hAnsi="Bookman Old Style"/>
+                      <w:color w:val="0070C0"/>
+                      <w:sz w:val="24"/>
+                    </w:rPr>
+                    <w:t xml:space="preserve"> </w:t>
+                  </w:r>
+                  <w:proofErr w:type="spellStart"/>
+                  <w:r>
+                    <w:rPr>
+                      <w:rFonts w:ascii="Bookman Old Style" w:hAnsi="Bookman Old Style"/>
+                      <w:color w:val="0070C0"/>
+                      <w:sz w:val="24"/>
+                    </w:rPr>
+                    <w:t>vGLUE</w:t>
+                  </w:r>
+                  <w:r>
+                    <w:rPr>
+                      <w:rFonts w:ascii="Bookman Old Style" w:hAnsi="Bookman Old Style"/>
+                      <w:color w:val="0070C0"/>
+                      <w:sz w:val="24"/>
+                    </w:rPr>
+                    <w:t>:vALPH</w:t>
+                  </w:r>
+                  <w:proofErr w:type="spellEnd"/>
                 </w:p>
                 <w:p>
                   <w:pPr>
@@ -2238,7 +3135,15 @@
                     <w:t xml:space="preserve"> </w:t>
                   </w:r>
                   <w:r>
-                    <w:t>alphabet "aeiou" glued with "-", e.g</w:t>
+                    <w:t>alphabet "</w:t>
+                  </w:r>
+                  <w:proofErr w:type="spellStart"/>
+                  <w:r>
+                    <w:t>aeiou</w:t>
+                  </w:r>
+                  <w:proofErr w:type="spellEnd"/>
+                  <w:r>
+                    <w:t>" glued with "-", e.g</w:t>
                   </w:r>
                   <w:r>
                     <w:t>.</w:t>
@@ -2248,13 +3153,242 @@
                   <w:pPr>
                     <w:framePr w:hSpace="180" w:wrap="around" w:vAnchor="text" w:hAnchor="text" w:y="1"/>
                     <w:cnfStyle w:val="000000100000" w:firstRow="0" w:lastRow="0" w:firstColumn="0" w:lastColumn="0" w:oddVBand="0" w:evenVBand="0" w:oddHBand="1" w:evenHBand="0" w:firstRowFirstColumn="0" w:firstRowLastColumn="0" w:lastRowFirstColumn="0" w:lastRowLastColumn="0"/>
-                  </w:pPr>
-                  <w:r>
-                    <w:rPr>
-                      <w:color w:val="00B050"/>
-                    </w:rPr>
-                    <w:t>#aueoi-oueia-eoaiu-eoaui-eaiou-ueaoi-aouei-uoeai-iouea-ieauo</w:t>
-                  </w:r>
+                    <w:rPr>
+                      <w:color w:val="00B050"/>
+                    </w:rPr>
+                  </w:pPr>
+                  <w:r>
+                    <w:rPr>
+                      <w:color w:val="00B050"/>
+                    </w:rPr>
+                    <w:t>#</w:t>
+                  </w:r>
+                  <w:proofErr w:type="spellStart"/>
+                  <w:r>
+                    <w:rPr>
+                      <w:color w:val="00B050"/>
+                    </w:rPr>
+                    <w:t>aueoi-oueia-eoaiu-eoaui-eaiou-ueaoi-aouei-uoeai-iouea-ieauo</w:t>
+                  </w:r>
+                  <w:proofErr w:type="spellEnd"/>
+                </w:p>
+                <w:p>
+                  <w:pPr>
+                    <w:framePr w:hSpace="180" w:wrap="around" w:vAnchor="text" w:hAnchor="text" w:y="1"/>
+                    <w:cnfStyle w:val="000000100000" w:firstRow="0" w:lastRow="0" w:firstColumn="0" w:lastColumn="0" w:oddVBand="0" w:evenVBand="0" w:oddHBand="1" w:evenHBand="0" w:firstRowFirstColumn="0" w:firstRowLastColumn="0" w:lastRowFirstColumn="0" w:lastRowLastColumn="0"/>
+                    <w:rPr>
+                      <w:color w:val="00B050"/>
+                    </w:rPr>
+                  </w:pPr>
+                </w:p>
+                <w:p>
+                  <w:pPr>
+                    <w:framePr w:hSpace="180" w:wrap="around" w:vAnchor="text" w:hAnchor="text" w:y="1"/>
+                    <w:cnfStyle w:val="000000100000" w:firstRow="0" w:lastRow="0" w:firstColumn="0" w:lastColumn="0" w:oddVBand="0" w:evenVBand="0" w:oddHBand="1" w:evenHBand="0" w:firstRowFirstColumn="0" w:firstRowLastColumn="0" w:lastRowFirstColumn="0" w:lastRowLastColumn="0"/>
+                    <w:rPr>
+                      <w:color w:val="00B050"/>
+                    </w:rPr>
+                  </w:pPr>
+                </w:p>
+                <w:p>
+                  <w:pPr>
+                    <w:framePr w:hSpace="180" w:wrap="around" w:vAnchor="text" w:hAnchor="text" w:y="1"/>
+                    <w:cnfStyle w:val="000000100000" w:firstRow="0" w:lastRow="0" w:firstColumn="0" w:lastColumn="0" w:oddVBand="0" w:evenVBand="0" w:oddHBand="1" w:evenHBand="0" w:firstRowFirstColumn="0" w:firstRowLastColumn="0" w:lastRowFirstColumn="0" w:lastRowLastColumn="0"/>
+                  </w:pPr>
+                  <w:r>
+                    <w:t>Also, and closely related, is the following case involving the generation of so-called ``VOWEL HYMNS”\cite{</w:t>
+                  </w:r>
+                  <w:proofErr w:type="spellStart"/>
+                  <w:r>
+                    <w:t>lumtauto</w:t>
+                  </w:r>
+                  <w:proofErr w:type="spellEnd"/>
+                  <w:r>
+                    <w:t>} --- mantras or utterances (many times meant to be sung or chanted), and which might be computed from ordinary text such via the VOWEL MAGICAL MANTRA GENERATOR</w:t>
+                  </w:r>
+                  <w:r>
+                    <w:t xml:space="preserve"> (refer to U applications…)</w:t>
+                  </w:r>
+                  <w:bookmarkStart w:id="0" w:name="_GoBack"/>
+                  <w:bookmarkEnd w:id="0"/>
+                </w:p>
+                <w:p>
+                  <w:pPr>
+                    <w:framePr w:hSpace="180" w:wrap="around" w:vAnchor="text" w:hAnchor="text" w:y="1"/>
+                    <w:cnfStyle w:val="000000100000" w:firstRow="0" w:lastRow="0" w:firstColumn="0" w:lastColumn="0" w:oddVBand="0" w:evenVBand="0" w:oddHBand="1" w:evenHBand="0" w:firstRowFirstColumn="0" w:firstRowLastColumn="0" w:lastRowFirstColumn="0" w:lastRowLastColumn="0"/>
+                    <w:rPr>
+                      <w:color w:val="00B050"/>
+                    </w:rPr>
+                  </w:pPr>
+                </w:p>
+                <w:p>
+                  <w:pPr>
+                    <w:framePr w:hSpace="180" w:wrap="around" w:vAnchor="text" w:hAnchor="text" w:y="1"/>
+                    <w:cnfStyle w:val="000000100000" w:firstRow="0" w:lastRow="0" w:firstColumn="0" w:lastColumn="0" w:oddVBand="0" w:evenVBand="0" w:oddHBand="1" w:evenHBand="0" w:firstRowFirstColumn="0" w:firstRowLastColumn="0" w:lastRowFirstColumn="0" w:lastRowLastColumn="0"/>
+                    <w:rPr>
+                      <w:color w:val="00B050"/>
+                    </w:rPr>
+                  </w:pPr>
+                </w:p>
+                <w:p>
+                  <w:pPr>
+                    <w:framePr w:hSpace="180" w:wrap="around" w:vAnchor="text" w:hAnchor="text" w:y="1"/>
+                    <w:cnfStyle w:val="000000100000" w:firstRow="0" w:lastRow="0" w:firstColumn="0" w:lastColumn="0" w:oddVBand="0" w:evenVBand="0" w:oddHBand="1" w:evenHBand="0" w:firstRowFirstColumn="0" w:firstRowLastColumn="0" w:lastRowFirstColumn="0" w:lastRowLastColumn="0"/>
+                  </w:pPr>
+                  <w:r>
+                    <w:t>But which, otherwise, can be generated as following using just p</w:t>
+                  </w:r>
+                  <w:proofErr w:type="gramStart"/>
+                  <w:r>
+                    <w:t>!:</w:t>
+                  </w:r>
+                  <w:proofErr w:type="gramEnd"/>
+                </w:p>
+                <w:p>
+                  <w:pPr>
+                    <w:framePr w:hSpace="180" w:wrap="around" w:vAnchor="text" w:hAnchor="text" w:y="1"/>
+                    <w:cnfStyle w:val="000000100000" w:firstRow="0" w:lastRow="0" w:firstColumn="0" w:lastColumn="0" w:oddVBand="0" w:evenVBand="0" w:oddHBand="1" w:evenHBand="0" w:firstRowFirstColumn="0" w:firstRowLastColumn="0" w:lastRowFirstColumn="0" w:lastRowLastColumn="0"/>
+                    <w:rPr>
+                      <w:color w:val="00B050"/>
+                    </w:rPr>
+                  </w:pPr>
+                </w:p>
+                <w:p>
+                  <w:pPr>
+                    <w:framePr w:hSpace="180" w:wrap="around" w:vAnchor="text" w:hAnchor="text" w:y="1"/>
+                    <w:cnfStyle w:val="000000100000" w:firstRow="0" w:lastRow="0" w:firstColumn="0" w:lastColumn="0" w:oddVBand="0" w:evenVBand="0" w:oddHBand="1" w:evenHBand="0" w:firstRowFirstColumn="0" w:firstRowLastColumn="0" w:lastRowFirstColumn="0" w:lastRowLastColumn="0"/>
+                    <w:rPr>
+                      <w:rFonts w:ascii="Bookman Old Style" w:hAnsi="Bookman Old Style"/>
+                      <w:color w:val="0070C0"/>
+                      <w:sz w:val="24"/>
+                    </w:rPr>
+                  </w:pPr>
+                  <w:r>
+                    <w:rPr>
+                      <w:rFonts w:ascii="Bookman Old Style" w:hAnsi="Bookman Old Style"/>
+                      <w:color w:val="0070C0"/>
+                      <w:sz w:val="24"/>
+                    </w:rPr>
+                    <w:t>v:vS:8|v:vG:{--}|</w:t>
+                  </w:r>
+                  <w:proofErr w:type="spellStart"/>
+                  <w:r>
+                    <w:rPr>
+                      <w:rFonts w:ascii="Bookman Old Style" w:hAnsi="Bookman Old Style"/>
+                      <w:color w:val="0070C0"/>
+                      <w:sz w:val="24"/>
+                    </w:rPr>
+                    <w:t>v:vAL</w:t>
+                  </w:r>
+                  <w:proofErr w:type="spellEnd"/>
+                  <w:r>
+                    <w:rPr>
+                      <w:rFonts w:ascii="Bookman Old Style" w:hAnsi="Bookman Old Style"/>
+                      <w:color w:val="0070C0"/>
+                      <w:sz w:val="24"/>
+                    </w:rPr>
+                    <w:t>:{</w:t>
+                  </w:r>
+                  <w:proofErr w:type="spellStart"/>
+                  <w:r>
+                    <w:rPr>
+                      <w:rFonts w:ascii="Bookman Old Style" w:hAnsi="Bookman Old Style"/>
+                      <w:color w:val="0070C0"/>
+                      <w:sz w:val="24"/>
+                    </w:rPr>
+                    <w:t>aeiou</w:t>
+                  </w:r>
+                  <w:proofErr w:type="spellEnd"/>
+                  <w:r>
+                    <w:rPr>
+                      <w:rFonts w:ascii="Bookman Old Style" w:hAnsi="Bookman Old Style"/>
+                      <w:color w:val="0070C0"/>
+                      <w:sz w:val="24"/>
+                    </w:rPr>
+                    <w:t>}|p*!:</w:t>
+                  </w:r>
+                  <w:proofErr w:type="spellStart"/>
+                  <w:r>
+                    <w:rPr>
+                      <w:rFonts w:ascii="Bookman Old Style" w:hAnsi="Bookman Old Style"/>
+                      <w:color w:val="0070C0"/>
+                      <w:sz w:val="24"/>
+                    </w:rPr>
+                    <w:t>vS:vG:vAL</w:t>
+                  </w:r>
+                  <w:proofErr w:type="spellEnd"/>
+                </w:p>
+                <w:p>
+                  <w:pPr>
+                    <w:framePr w:hSpace="180" w:wrap="around" w:vAnchor="text" w:hAnchor="text" w:y="1"/>
+                    <w:cnfStyle w:val="000000100000" w:firstRow="0" w:lastRow="0" w:firstColumn="0" w:lastColumn="0" w:oddVBand="0" w:evenVBand="0" w:oddHBand="1" w:evenHBand="0" w:firstRowFirstColumn="0" w:firstRowLastColumn="0" w:lastRowFirstColumn="0" w:lastRowLastColumn="0"/>
+                    <w:rPr>
+                      <w:color w:val="00B050"/>
+                    </w:rPr>
+                  </w:pPr>
+                  <w:r>
+                    <w:rPr>
+                      <w:color w:val="00B050"/>
+                    </w:rPr>
+                    <w:t>#shall output phrases such as: e--u--a--</w:t>
+                  </w:r>
+                  <w:proofErr w:type="spellStart"/>
+                  <w:r>
+                    <w:rPr>
+                      <w:color w:val="00B050"/>
+                    </w:rPr>
+                    <w:t>i</w:t>
+                  </w:r>
+                  <w:proofErr w:type="spellEnd"/>
+                  <w:r>
+                    <w:rPr>
+                      <w:color w:val="00B050"/>
+                    </w:rPr>
+                    <w:t>--</w:t>
+                  </w:r>
+                  <w:proofErr w:type="spellStart"/>
+                  <w:r>
+                    <w:rPr>
+                      <w:color w:val="00B050"/>
+                    </w:rPr>
+                    <w:t>i</w:t>
+                  </w:r>
+                  <w:proofErr w:type="spellEnd"/>
+                  <w:r>
+                    <w:rPr>
+                      <w:color w:val="00B050"/>
+                    </w:rPr>
+                    <w:t>--a--</w:t>
+                  </w:r>
+                  <w:proofErr w:type="spellStart"/>
+                  <w:r>
+                    <w:rPr>
+                      <w:color w:val="00B050"/>
+                    </w:rPr>
+                    <w:t>i</w:t>
+                  </w:r>
+                  <w:proofErr w:type="spellEnd"/>
+                  <w:r>
+                    <w:rPr>
+                      <w:color w:val="00B050"/>
+                    </w:rPr>
+                    <w:t>--u</w:t>
+                  </w:r>
+                </w:p>
+                <w:p>
+                  <w:pPr>
+                    <w:framePr w:hSpace="180" w:wrap="around" w:vAnchor="text" w:hAnchor="text" w:y="1"/>
+                    <w:cnfStyle w:val="000000100000" w:firstRow="0" w:lastRow="0" w:firstColumn="0" w:lastColumn="0" w:oddVBand="0" w:evenVBand="0" w:oddHBand="1" w:evenHBand="0" w:firstRowFirstColumn="0" w:firstRowLastColumn="0" w:lastRowFirstColumn="0" w:lastRowLastColumn="0"/>
+                    <w:rPr>
+                      <w:color w:val="00B050"/>
+                    </w:rPr>
+                  </w:pPr>
+                </w:p>
+                <w:p>
+                  <w:pPr>
+                    <w:framePr w:hSpace="180" w:wrap="around" w:vAnchor="text" w:hAnchor="text" w:y="1"/>
+                    <w:cnfStyle w:val="000000100000" w:firstRow="0" w:lastRow="0" w:firstColumn="0" w:lastColumn="0" w:oddVBand="0" w:evenVBand="0" w:oddHBand="1" w:evenHBand="0" w:firstRowFirstColumn="0" w:firstRowLastColumn="0" w:lastRowFirstColumn="0" w:lastRowLastColumn="0"/>
+                  </w:pPr>
                 </w:p>
                 <w:p>
                   <w:pPr>
@@ -2342,10 +3476,7 @@
         </w:tc>
       </w:tr>
     </w:tbl>
-    <w:p>
-      <w:bookmarkStart w:id="0" w:name="_GoBack"/>
-      <w:bookmarkEnd w:id="0"/>
-    </w:p>
+    <w:p/>
     <w:sectPr>
       <w:pgSz w:w="12240" w:h="15840"/>
       <w:pgMar w:top="1440" w:right="1440" w:bottom="1440" w:left="1440" w:header="720" w:footer="720" w:gutter="0"/>

</xml_diff>